<commit_message>
Corrección de la Tabla
</commit_message>
<xml_diff>
--- a/TabulacionCvsC++.docx
+++ b/TabulacionCvsC++.docx
@@ -66,25 +66,7 @@
           <w:sz w:val="20"/>
           <w:szCs w:val="20"/>
         </w:rPr>
-        <w:t xml:space="preserve">Profesor: Rodrigo Núñez </w:t>
-      </w:r>
-      <w:proofErr w:type="spellStart"/>
-      <w:r>
-        <w:rPr>
-          <w:rFonts w:ascii="Arial" w:hAnsi="Arial" w:cs="Arial"/>
-          <w:sz w:val="20"/>
-          <w:szCs w:val="20"/>
-        </w:rPr>
-        <w:t>Núñez</w:t>
-      </w:r>
-      <w:proofErr w:type="spellEnd"/>
-      <w:r>
-        <w:rPr>
-          <w:rFonts w:ascii="Arial" w:hAnsi="Arial" w:cs="Arial"/>
-          <w:sz w:val="20"/>
-          <w:szCs w:val="20"/>
-        </w:rPr>
-        <w:t xml:space="preserve">                       Grupo 1</w:t>
+        <w:t>Profesor: Rodrigo Núñez Núñez                       Grupo 1</w:t>
       </w:r>
     </w:p>
     <w:p>
@@ -186,36 +168,8 @@
           <w:sz w:val="20"/>
           <w:szCs w:val="20"/>
         </w:rPr>
-        <w:t xml:space="preserve">Algoritmo Seleccionado: </w:t>
+        <w:t>Algoritmo Seleccionado: Bubble Sort</w:t>
       </w:r>
-      <w:proofErr w:type="spellStart"/>
-      <w:r>
-        <w:rPr>
-          <w:rFonts w:ascii="Arial" w:hAnsi="Arial" w:cs="Arial"/>
-          <w:sz w:val="20"/>
-          <w:szCs w:val="20"/>
-        </w:rPr>
-        <w:t>Bubble</w:t>
-      </w:r>
-      <w:proofErr w:type="spellEnd"/>
-      <w:r>
-        <w:rPr>
-          <w:rFonts w:ascii="Arial" w:hAnsi="Arial" w:cs="Arial"/>
-          <w:sz w:val="20"/>
-          <w:szCs w:val="20"/>
-        </w:rPr>
-        <w:t xml:space="preserve"> </w:t>
-      </w:r>
-      <w:proofErr w:type="spellStart"/>
-      <w:r>
-        <w:rPr>
-          <w:rFonts w:ascii="Arial" w:hAnsi="Arial" w:cs="Arial"/>
-          <w:sz w:val="20"/>
-          <w:szCs w:val="20"/>
-        </w:rPr>
-        <w:t>Sort</w:t>
-      </w:r>
-      <w:proofErr w:type="spellEnd"/>
     </w:p>
     <w:tbl>
       <w:tblPr>
@@ -321,7 +275,7 @@
                 <w:sz w:val="20"/>
                 <w:szCs w:val="20"/>
               </w:rPr>
-              <w:t>CPU</w:t>
+              <w:t>Tiempo de Ejecución</w:t>
             </w:r>
           </w:p>
         </w:tc>

</xml_diff>